<commit_message>
Subida completa con .txt y .pdf de la memoria que se pedía
</commit_message>
<xml_diff>
--- a/Porfolio/guiaHTML.docx
+++ b/Porfolio/guiaHTML.docx
@@ -427,29 +427,20 @@
         <w:rPr>
           <w:bCs/>
         </w:rPr>
-        <w:t xml:space="preserve"> no se mostraba. Tras revisar mayúsculas y rutas, solucioné el error ajustando el nombre del archivo y su </w:t>
-      </w:r>
-      <w:proofErr w:type="spellStart"/>
-      <w:proofErr w:type="gramStart"/>
-      <w:r>
-        <w:rPr>
-          <w:bCs/>
-        </w:rPr>
-        <w:t>extensión.</w:t>
-      </w:r>
-      <w:r>
-        <w:rPr>
-          <w:bCs/>
-        </w:rPr>
-        <w:t>Tipografías</w:t>
-      </w:r>
-      <w:proofErr w:type="spellEnd"/>
-      <w:proofErr w:type="gramEnd"/>
-      <w:r>
-        <w:rPr>
-          <w:bCs/>
-        </w:rPr>
-        <w:t xml:space="preserve"> utilizadas</w:t>
+        <w:t xml:space="preserve"> no se mostraba. Tras revisar mayúsculas y rutas, solucioné el error ajustando el nombre del archivo y su extensión.</w:t>
+      </w:r>
+    </w:p>
+    <w:p>
+      <w:pPr>
+        <w:rPr>
+          <w:b/>
+        </w:rPr>
+      </w:pPr>
+      <w:r>
+        <w:rPr>
+          <w:b/>
+        </w:rPr>
+        <w:t>Tipografías utilizadas</w:t>
       </w:r>
     </w:p>
     <w:p>
@@ -806,7 +797,13 @@
         <w:rPr>
           <w:b/>
         </w:rPr>
-        <w:t>Conclusiones</w:t>
+        <w:t>C</w:t>
+      </w:r>
+      <w:r>
+        <w:rPr>
+          <w:b/>
+        </w:rPr>
+        <w:t>onclusiones</w:t>
       </w:r>
     </w:p>
     <w:p>
@@ -936,9 +933,250 @@
           <w:bCs/>
         </w:rPr>
       </w:pPr>
+      <w:r>
+        <w:rPr>
+          <w:b/>
+          <w:bCs/>
+          <w:noProof/>
+        </w:rPr>
+        <w:drawing>
+          <wp:inline distT="0" distB="0" distL="0" distR="0" wp14:anchorId="62623ADB" wp14:editId="3E617112">
+            <wp:extent cx="5400040" cy="1203960"/>
+            <wp:effectExtent l="0" t="0" r="0" b="0"/>
+            <wp:docPr id="1915109353" name="Imagen 1" descr="Interfaz de usuario gráfica, Texto, Aplicación&#10;&#10;El contenido generado por IA puede ser incorrecto."/>
+            <wp:cNvGraphicFramePr>
+              <a:graphicFrameLocks xmlns:a="http://schemas.openxmlformats.org/drawingml/2006/main" noChangeAspect="1"/>
+            </wp:cNvGraphicFramePr>
+            <a:graphic xmlns:a="http://schemas.openxmlformats.org/drawingml/2006/main">
+              <a:graphicData uri="http://schemas.openxmlformats.org/drawingml/2006/picture">
+                <pic:pic xmlns:pic="http://schemas.openxmlformats.org/drawingml/2006/picture">
+                  <pic:nvPicPr>
+                    <pic:cNvPr id="1915109353" name="Imagen 1" descr="Interfaz de usuario gráfica, Texto, Aplicación&#10;&#10;El contenido generado por IA puede ser incorrecto."/>
+                    <pic:cNvPicPr/>
+                  </pic:nvPicPr>
+                  <pic:blipFill>
+                    <a:blip r:embed="rId13" cstate="print">
+                      <a:extLst>
+                        <a:ext uri="{28A0092B-C50C-407E-A947-70E740481C1C}">
+                          <a14:useLocalDpi xmlns:a14="http://schemas.microsoft.com/office/drawing/2010/main" val="0"/>
+                        </a:ext>
+                      </a:extLst>
+                    </a:blip>
+                    <a:stretch>
+                      <a:fillRect/>
+                    </a:stretch>
+                  </pic:blipFill>
+                  <pic:spPr>
+                    <a:xfrm>
+                      <a:off x="0" y="0"/>
+                      <a:ext cx="5400040" cy="1203960"/>
+                    </a:xfrm>
+                    <a:prstGeom prst="rect">
+                      <a:avLst/>
+                    </a:prstGeom>
+                  </pic:spPr>
+                </pic:pic>
+              </a:graphicData>
+            </a:graphic>
+          </wp:inline>
+        </w:drawing>
+      </w:r>
+      <w:r>
+        <w:rPr>
+          <w:b/>
+          <w:bCs/>
+          <w:noProof/>
+        </w:rPr>
+        <w:drawing>
+          <wp:inline distT="0" distB="0" distL="0" distR="0" wp14:anchorId="734BE046" wp14:editId="138A5EBF">
+            <wp:extent cx="5400040" cy="2158365"/>
+            <wp:effectExtent l="0" t="0" r="0" b="0"/>
+            <wp:docPr id="91242255" name="Imagen 2" descr="Imagen que contiene Texto&#10;&#10;El contenido generado por IA puede ser incorrecto."/>
+            <wp:cNvGraphicFramePr>
+              <a:graphicFrameLocks xmlns:a="http://schemas.openxmlformats.org/drawingml/2006/main" noChangeAspect="1"/>
+            </wp:cNvGraphicFramePr>
+            <a:graphic xmlns:a="http://schemas.openxmlformats.org/drawingml/2006/main">
+              <a:graphicData uri="http://schemas.openxmlformats.org/drawingml/2006/picture">
+                <pic:pic xmlns:pic="http://schemas.openxmlformats.org/drawingml/2006/picture">
+                  <pic:nvPicPr>
+                    <pic:cNvPr id="91242255" name="Imagen 2" descr="Imagen que contiene Texto&#10;&#10;El contenido generado por IA puede ser incorrecto."/>
+                    <pic:cNvPicPr/>
+                  </pic:nvPicPr>
+                  <pic:blipFill>
+                    <a:blip r:embed="rId14" cstate="print">
+                      <a:extLst>
+                        <a:ext uri="{28A0092B-C50C-407E-A947-70E740481C1C}">
+                          <a14:useLocalDpi xmlns:a14="http://schemas.microsoft.com/office/drawing/2010/main" val="0"/>
+                        </a:ext>
+                      </a:extLst>
+                    </a:blip>
+                    <a:stretch>
+                      <a:fillRect/>
+                    </a:stretch>
+                  </pic:blipFill>
+                  <pic:spPr>
+                    <a:xfrm>
+                      <a:off x="0" y="0"/>
+                      <a:ext cx="5400040" cy="2158365"/>
+                    </a:xfrm>
+                    <a:prstGeom prst="rect">
+                      <a:avLst/>
+                    </a:prstGeom>
+                  </pic:spPr>
+                </pic:pic>
+              </a:graphicData>
+            </a:graphic>
+          </wp:inline>
+        </w:drawing>
+      </w:r>
+      <w:r>
+        <w:rPr>
+          <w:b/>
+          <w:bCs/>
+          <w:noProof/>
+        </w:rPr>
+        <w:drawing>
+          <wp:inline distT="0" distB="0" distL="0" distR="0" wp14:anchorId="4D588705" wp14:editId="0FB450BF">
+            <wp:extent cx="5400040" cy="2611755"/>
+            <wp:effectExtent l="0" t="0" r="0" b="0"/>
+            <wp:docPr id="412832956" name="Imagen 3" descr="Interfaz de usuario gráfica&#10;&#10;El contenido generado por IA puede ser incorrecto."/>
+            <wp:cNvGraphicFramePr>
+              <a:graphicFrameLocks xmlns:a="http://schemas.openxmlformats.org/drawingml/2006/main" noChangeAspect="1"/>
+            </wp:cNvGraphicFramePr>
+            <a:graphic xmlns:a="http://schemas.openxmlformats.org/drawingml/2006/main">
+              <a:graphicData uri="http://schemas.openxmlformats.org/drawingml/2006/picture">
+                <pic:pic xmlns:pic="http://schemas.openxmlformats.org/drawingml/2006/picture">
+                  <pic:nvPicPr>
+                    <pic:cNvPr id="412832956" name="Imagen 3" descr="Interfaz de usuario gráfica&#10;&#10;El contenido generado por IA puede ser incorrecto."/>
+                    <pic:cNvPicPr/>
+                  </pic:nvPicPr>
+                  <pic:blipFill>
+                    <a:blip r:embed="rId15" cstate="print">
+                      <a:extLst>
+                        <a:ext uri="{28A0092B-C50C-407E-A947-70E740481C1C}">
+                          <a14:useLocalDpi xmlns:a14="http://schemas.microsoft.com/office/drawing/2010/main" val="0"/>
+                        </a:ext>
+                      </a:extLst>
+                    </a:blip>
+                    <a:stretch>
+                      <a:fillRect/>
+                    </a:stretch>
+                  </pic:blipFill>
+                  <pic:spPr>
+                    <a:xfrm>
+                      <a:off x="0" y="0"/>
+                      <a:ext cx="5400040" cy="2611755"/>
+                    </a:xfrm>
+                    <a:prstGeom prst="rect">
+                      <a:avLst/>
+                    </a:prstGeom>
+                  </pic:spPr>
+                </pic:pic>
+              </a:graphicData>
+            </a:graphic>
+          </wp:inline>
+        </w:drawing>
+      </w:r>
+      <w:r>
+        <w:rPr>
+          <w:b/>
+          <w:bCs/>
+          <w:noProof/>
+        </w:rPr>
+        <w:lastRenderedPageBreak/>
+        <w:drawing>
+          <wp:inline distT="0" distB="0" distL="0" distR="0" wp14:anchorId="4489537F" wp14:editId="06CA087D">
+            <wp:extent cx="5400040" cy="2834640"/>
+            <wp:effectExtent l="0" t="0" r="0" b="3810"/>
+            <wp:docPr id="582407394" name="Imagen 4" descr="Captura de pantalla de un celular&#10;&#10;El contenido generado por IA puede ser incorrecto."/>
+            <wp:cNvGraphicFramePr>
+              <a:graphicFrameLocks xmlns:a="http://schemas.openxmlformats.org/drawingml/2006/main" noChangeAspect="1"/>
+            </wp:cNvGraphicFramePr>
+            <a:graphic xmlns:a="http://schemas.openxmlformats.org/drawingml/2006/main">
+              <a:graphicData uri="http://schemas.openxmlformats.org/drawingml/2006/picture">
+                <pic:pic xmlns:pic="http://schemas.openxmlformats.org/drawingml/2006/picture">
+                  <pic:nvPicPr>
+                    <pic:cNvPr id="582407394" name="Imagen 4" descr="Captura de pantalla de un celular&#10;&#10;El contenido generado por IA puede ser incorrecto."/>
+                    <pic:cNvPicPr/>
+                  </pic:nvPicPr>
+                  <pic:blipFill>
+                    <a:blip r:embed="rId16" cstate="print">
+                      <a:extLst>
+                        <a:ext uri="{28A0092B-C50C-407E-A947-70E740481C1C}">
+                          <a14:useLocalDpi xmlns:a14="http://schemas.microsoft.com/office/drawing/2010/main" val="0"/>
+                        </a:ext>
+                      </a:extLst>
+                    </a:blip>
+                    <a:stretch>
+                      <a:fillRect/>
+                    </a:stretch>
+                  </pic:blipFill>
+                  <pic:spPr>
+                    <a:xfrm>
+                      <a:off x="0" y="0"/>
+                      <a:ext cx="5400040" cy="2834640"/>
+                    </a:xfrm>
+                    <a:prstGeom prst="rect">
+                      <a:avLst/>
+                    </a:prstGeom>
+                  </pic:spPr>
+                </pic:pic>
+              </a:graphicData>
+            </a:graphic>
+          </wp:inline>
+        </w:drawing>
+      </w:r>
+      <w:r>
+        <w:rPr>
+          <w:b/>
+          <w:bCs/>
+          <w:noProof/>
+        </w:rPr>
+        <w:drawing>
+          <wp:inline distT="0" distB="0" distL="0" distR="0" wp14:anchorId="652A27B4" wp14:editId="7D998D2E">
+            <wp:extent cx="4214759" cy="5613400"/>
+            <wp:effectExtent l="0" t="0" r="0" b="6350"/>
+            <wp:docPr id="1843026824" name="Imagen 5" descr="Interfaz de usuario gráfica&#10;&#10;El contenido generado por IA puede ser incorrecto."/>
+            <wp:cNvGraphicFramePr>
+              <a:graphicFrameLocks xmlns:a="http://schemas.openxmlformats.org/drawingml/2006/main" noChangeAspect="1"/>
+            </wp:cNvGraphicFramePr>
+            <a:graphic xmlns:a="http://schemas.openxmlformats.org/drawingml/2006/main">
+              <a:graphicData uri="http://schemas.openxmlformats.org/drawingml/2006/picture">
+                <pic:pic xmlns:pic="http://schemas.openxmlformats.org/drawingml/2006/picture">
+                  <pic:nvPicPr>
+                    <pic:cNvPr id="1843026824" name="Imagen 5" descr="Interfaz de usuario gráfica&#10;&#10;El contenido generado por IA puede ser incorrecto."/>
+                    <pic:cNvPicPr/>
+                  </pic:nvPicPr>
+                  <pic:blipFill>
+                    <a:blip r:embed="rId17">
+                      <a:extLst>
+                        <a:ext uri="{28A0092B-C50C-407E-A947-70E740481C1C}">
+                          <a14:useLocalDpi xmlns:a14="http://schemas.microsoft.com/office/drawing/2010/main" val="0"/>
+                        </a:ext>
+                      </a:extLst>
+                    </a:blip>
+                    <a:stretch>
+                      <a:fillRect/>
+                    </a:stretch>
+                  </pic:blipFill>
+                  <pic:spPr>
+                    <a:xfrm>
+                      <a:off x="0" y="0"/>
+                      <a:ext cx="4220308" cy="5620791"/>
+                    </a:xfrm>
+                    <a:prstGeom prst="rect">
+                      <a:avLst/>
+                    </a:prstGeom>
+                  </pic:spPr>
+                </pic:pic>
+              </a:graphicData>
+            </a:graphic>
+          </wp:inline>
+        </w:drawing>
+      </w:r>
     </w:p>
     <w:sectPr>
-      <w:headerReference w:type="default" r:id="rId13"/>
+      <w:headerReference w:type="default" r:id="rId18"/>
       <w:pgSz w:w="11906" w:h="16838"/>
       <w:pgMar w:top="1417" w:right="1701" w:bottom="1417" w:left="1701" w:header="708" w:footer="708" w:gutter="0"/>
       <w:pgNumType w:start="1"/>
@@ -2513,8 +2751,8 @@
 <file path=customXml/itemProps1.xml><?xml version="1.0" encoding="utf-8"?>
 <ds:datastoreItem xmlns:ds="http://schemas.openxmlformats.org/officeDocument/2006/customXml" ds:itemID="{11111111-1234-1234-1234-123412341234}">
   <ds:schemaRefs>
+    <ds:schemaRef ds:uri="http://schemas.openxmlformats.org/officeDocument/2006/relationships"/>
     <ds:schemaRef ds:uri="http://customooxmlschemas.google.com/"/>
-    <ds:schemaRef ds:uri="http://schemas.openxmlformats.org/officeDocument/2006/relationships"/>
   </ds:schemaRefs>
 </ds:datastoreItem>
 </file>
</xml_diff>

<commit_message>
Inclusión de captura de pantalla en la guia en word y sustitución del la guia en pdf por otra con la nueva captura de pantalla incluida
</commit_message>
<xml_diff>
--- a/Porfolio/guiaHTML.docx
+++ b/Porfolio/guiaHTML.docx
@@ -125,7 +125,14 @@
     </w:p>
     <w:p>
       <w:r>
-        <w:t xml:space="preserve">Nombre completo: </w:t>
+        <w:rPr>
+          <w:b/>
+          <w:bCs/>
+        </w:rPr>
+        <w:t>Nombre completo:</w:t>
+      </w:r>
+      <w:r>
+        <w:t xml:space="preserve"> </w:t>
       </w:r>
       <w:r>
         <w:t>Rubén</w:t>
@@ -136,14 +143,31 @@
     </w:p>
     <w:p>
       <w:r>
-        <w:t xml:space="preserve">Apellidos: </w:t>
+        <w:rPr>
+          <w:b/>
+          <w:bCs/>
+        </w:rPr>
+        <w:t>Apellidos:</w:t>
+      </w:r>
+      <w:r>
+        <w:t xml:space="preserve"> </w:t>
       </w:r>
       <w:r>
         <w:t>López Bustamante</w:t>
       </w:r>
     </w:p>
     <w:p>
-      <w:r>
+      <w:pPr>
+        <w:rPr>
+          <w:b/>
+          <w:bCs/>
+        </w:rPr>
+      </w:pPr>
+      <w:r>
+        <w:rPr>
+          <w:b/>
+          <w:bCs/>
+        </w:rPr>
         <w:t>Curso (DAM/DAW/ASIR):</w:t>
       </w:r>
     </w:p>
@@ -484,81 +508,115 @@
     <w:p/>
     <w:p/>
     <w:p>
+      <w:pPr>
+        <w:pStyle w:val="Prrafodelista"/>
+        <w:numPr>
+          <w:ilvl w:val="0"/>
+          <w:numId w:val="2"/>
+        </w:numPr>
+      </w:pPr>
+      <w:r>
+        <w:lastRenderedPageBreak/>
+        <w:t>L</w:t>
+      </w:r>
+      <w:r>
+        <w:t>etra</w:t>
+      </w:r>
+      <w:r>
+        <w:t xml:space="preserve"> </w:t>
+      </w:r>
+      <w:proofErr w:type="gramStart"/>
+      <w:r>
+        <w:t>u</w:t>
+      </w:r>
+      <w:r>
+        <w:t>no</w:t>
+      </w:r>
+      <w:r>
+        <w:t xml:space="preserve"> </w:t>
+      </w:r>
+      <w:r>
+        <w:rPr>
+          <w:rFonts w:ascii="Quattrocento Sans" w:eastAsia="Quattrocento Sans" w:hAnsi="Quattrocento Sans" w:cs="Quattrocento Sans"/>
+        </w:rPr>
+        <w:t xml:space="preserve"> </w:t>
+      </w:r>
+      <w:r>
+        <w:rPr>
+          <w:rFonts w:ascii="Quattrocento Sans" w:eastAsia="Quattrocento Sans" w:hAnsi="Quattrocento Sans" w:cs="Quattrocento Sans"/>
+        </w:rPr>
+        <w:t>=</w:t>
+      </w:r>
+      <w:proofErr w:type="gramEnd"/>
+      <w:r>
+        <w:rPr>
+          <w:rFonts w:ascii="Quattrocento Sans" w:eastAsia="Quattrocento Sans" w:hAnsi="Quattrocento Sans" w:cs="Quattrocento Sans"/>
+        </w:rPr>
+        <w:t xml:space="preserve"> </w:t>
+      </w:r>
       <w:proofErr w:type="spellStart"/>
-      <w:proofErr w:type="gramStart"/>
-      <w:r>
-        <w:lastRenderedPageBreak/>
-        <w:t>letraUno</w:t>
+      <w:r>
+        <w:rPr>
+          <w:rFonts w:ascii="Quattrocento Sans" w:eastAsia="Quattrocento Sans" w:hAnsi="Quattrocento Sans" w:cs="Quattrocento Sans"/>
+        </w:rPr>
+        <w:t>Crimson</w:t>
       </w:r>
       <w:proofErr w:type="spellEnd"/>
       <w:r>
+        <w:rPr>
+          <w:rFonts w:ascii="Quattrocento Sans" w:eastAsia="Quattrocento Sans" w:hAnsi="Quattrocento Sans" w:cs="Quattrocento Sans"/>
+        </w:rPr>
+        <w:t xml:space="preserve"> Text</w:t>
+      </w:r>
+      <w:r>
+        <w:rPr>
+          <w:rFonts w:ascii="Quattrocento Sans" w:eastAsia="Quattrocento Sans" w:hAnsi="Quattrocento Sans" w:cs="Quattrocento Sans"/>
+        </w:rPr>
         <w:t xml:space="preserve"> </w:t>
       </w:r>
       <w:r>
         <w:rPr>
           <w:rFonts w:ascii="Quattrocento Sans" w:eastAsia="Quattrocento Sans" w:hAnsi="Quattrocento Sans" w:cs="Quattrocento Sans"/>
         </w:rPr>
+        <w:t xml:space="preserve">-&gt; Google </w:t>
+      </w:r>
+      <w:proofErr w:type="spellStart"/>
+      <w:r>
+        <w:rPr>
+          <w:rFonts w:ascii="Quattrocento Sans" w:eastAsia="Quattrocento Sans" w:hAnsi="Quattrocento Sans" w:cs="Quattrocento Sans"/>
+        </w:rPr>
+        <w:t>fonts</w:t>
+      </w:r>
+      <w:proofErr w:type="spellEnd"/>
+    </w:p>
+    <w:p>
+      <w:pPr>
+        <w:pStyle w:val="Prrafodelista"/>
+        <w:numPr>
+          <w:ilvl w:val="0"/>
+          <w:numId w:val="2"/>
+        </w:numPr>
+        <w:rPr>
+          <w:rFonts w:ascii="Quattrocento Sans" w:eastAsia="Quattrocento Sans" w:hAnsi="Quattrocento Sans" w:cs="Quattrocento Sans"/>
+        </w:rPr>
+      </w:pPr>
+      <w:r>
+        <w:rPr>
+          <w:rFonts w:ascii="Quattrocento Sans" w:eastAsia="Quattrocento Sans" w:hAnsi="Quattrocento Sans" w:cs="Quattrocento Sans"/>
+        </w:rPr>
+        <w:t>letra</w:t>
+      </w:r>
+      <w:r>
+        <w:rPr>
+          <w:rFonts w:ascii="Quattrocento Sans" w:eastAsia="Quattrocento Sans" w:hAnsi="Quattrocento Sans" w:cs="Quattrocento Sans"/>
+        </w:rPr>
         <w:t xml:space="preserve"> </w:t>
       </w:r>
       <w:r>
         <w:rPr>
           <w:rFonts w:ascii="Quattrocento Sans" w:eastAsia="Quattrocento Sans" w:hAnsi="Quattrocento Sans" w:cs="Quattrocento Sans"/>
         </w:rPr>
-        <w:t>=</w:t>
-      </w:r>
-      <w:proofErr w:type="gramEnd"/>
-      <w:r>
-        <w:rPr>
-          <w:rFonts w:ascii="Quattrocento Sans" w:eastAsia="Quattrocento Sans" w:hAnsi="Quattrocento Sans" w:cs="Quattrocento Sans"/>
-        </w:rPr>
-        <w:t xml:space="preserve"> </w:t>
-      </w:r>
-      <w:proofErr w:type="spellStart"/>
-      <w:r>
-        <w:rPr>
-          <w:rFonts w:ascii="Quattrocento Sans" w:eastAsia="Quattrocento Sans" w:hAnsi="Quattrocento Sans" w:cs="Quattrocento Sans"/>
-        </w:rPr>
-        <w:t>Crimson</w:t>
-      </w:r>
-      <w:proofErr w:type="spellEnd"/>
-      <w:r>
-        <w:rPr>
-          <w:rFonts w:ascii="Quattrocento Sans" w:eastAsia="Quattrocento Sans" w:hAnsi="Quattrocento Sans" w:cs="Quattrocento Sans"/>
-        </w:rPr>
-        <w:t xml:space="preserve"> Text</w:t>
-      </w:r>
-      <w:r>
-        <w:rPr>
-          <w:rFonts w:ascii="Quattrocento Sans" w:eastAsia="Quattrocento Sans" w:hAnsi="Quattrocento Sans" w:cs="Quattrocento Sans"/>
-        </w:rPr>
-        <w:t xml:space="preserve"> </w:t>
-      </w:r>
-      <w:r>
-        <w:rPr>
-          <w:rFonts w:ascii="Quattrocento Sans" w:eastAsia="Quattrocento Sans" w:hAnsi="Quattrocento Sans" w:cs="Quattrocento Sans"/>
-        </w:rPr>
-        <w:t xml:space="preserve">-&gt; Google </w:t>
-      </w:r>
-      <w:proofErr w:type="spellStart"/>
-      <w:r>
-        <w:rPr>
-          <w:rFonts w:ascii="Quattrocento Sans" w:eastAsia="Quattrocento Sans" w:hAnsi="Quattrocento Sans" w:cs="Quattrocento Sans"/>
-        </w:rPr>
-        <w:t>fonts</w:t>
-      </w:r>
-      <w:proofErr w:type="spellEnd"/>
-    </w:p>
-    <w:p>
-      <w:pPr>
-        <w:rPr>
-          <w:rFonts w:ascii="Quattrocento Sans" w:eastAsia="Quattrocento Sans" w:hAnsi="Quattrocento Sans" w:cs="Quattrocento Sans"/>
-        </w:rPr>
-      </w:pPr>
-      <w:r>
-        <w:rPr>
-          <w:rFonts w:ascii="Quattrocento Sans" w:eastAsia="Quattrocento Sans" w:hAnsi="Quattrocento Sans" w:cs="Quattrocento Sans"/>
-        </w:rPr>
-        <w:t xml:space="preserve">letrados </w:t>
+        <w:t xml:space="preserve">dos </w:t>
       </w:r>
       <w:r>
         <w:rPr>
@@ -637,9 +695,10 @@
     </w:p>
     <w:p>
       <w:pPr>
+        <w:pStyle w:val="Prrafodelista"/>
         <w:numPr>
-          <w:ilvl w:val="1"/>
-          <w:numId w:val="1"/>
+          <w:ilvl w:val="0"/>
+          <w:numId w:val="2"/>
         </w:numPr>
       </w:pPr>
       <w:r>
@@ -670,9 +729,10 @@
     </w:p>
     <w:p>
       <w:pPr>
+        <w:pStyle w:val="Prrafodelista"/>
         <w:numPr>
-          <w:ilvl w:val="1"/>
-          <w:numId w:val="1"/>
+          <w:ilvl w:val="0"/>
+          <w:numId w:val="2"/>
         </w:numPr>
       </w:pPr>
       <w:r>
@@ -689,9 +749,10 @@
     </w:p>
     <w:p>
       <w:pPr>
+        <w:pStyle w:val="Prrafodelista"/>
         <w:numPr>
-          <w:ilvl w:val="1"/>
-          <w:numId w:val="1"/>
+          <w:ilvl w:val="0"/>
+          <w:numId w:val="2"/>
         </w:numPr>
       </w:pPr>
       <w:r>
@@ -716,9 +777,10 @@
     </w:p>
     <w:p>
       <w:pPr>
+        <w:pStyle w:val="Prrafodelista"/>
         <w:numPr>
-          <w:ilvl w:val="1"/>
-          <w:numId w:val="1"/>
+          <w:ilvl w:val="0"/>
+          <w:numId w:val="2"/>
         </w:numPr>
       </w:pPr>
       <w:r>
@@ -740,9 +802,10 @@
     </w:p>
     <w:p>
       <w:pPr>
+        <w:pStyle w:val="Prrafodelista"/>
         <w:numPr>
-          <w:ilvl w:val="1"/>
-          <w:numId w:val="1"/>
+          <w:ilvl w:val="0"/>
+          <w:numId w:val="2"/>
         </w:numPr>
       </w:pPr>
       <w:r>
@@ -764,9 +827,10 @@
     </w:p>
     <w:p>
       <w:pPr>
+        <w:pStyle w:val="Prrafodelista"/>
         <w:numPr>
-          <w:ilvl w:val="1"/>
-          <w:numId w:val="1"/>
+          <w:ilvl w:val="0"/>
+          <w:numId w:val="2"/>
         </w:numPr>
       </w:pPr>
       <w:r>
@@ -775,9 +839,10 @@
     </w:p>
     <w:p>
       <w:pPr>
+        <w:pStyle w:val="Prrafodelista"/>
         <w:numPr>
-          <w:ilvl w:val="1"/>
-          <w:numId w:val="1"/>
+          <w:ilvl w:val="0"/>
+          <w:numId w:val="2"/>
         </w:numPr>
       </w:pPr>
       <w:r>
@@ -797,13 +862,7 @@
         <w:rPr>
           <w:b/>
         </w:rPr>
-        <w:t>C</w:t>
-      </w:r>
-      <w:r>
-        <w:rPr>
-          <w:b/>
-        </w:rPr>
-        <w:t>onclusiones</w:t>
+        <w:t>Conclusiones</w:t>
       </w:r>
     </w:p>
     <w:p>
@@ -880,19 +939,22 @@
         <w:jc w:val="both"/>
       </w:pPr>
       <w:r>
+        <w:t xml:space="preserve">En resumen, creo que he hecho un buen trabajo para ser mi primer </w:t>
+      </w:r>
+      <w:proofErr w:type="gramStart"/>
+      <w:r>
+        <w:t>portfolio</w:t>
+      </w:r>
+      <w:proofErr w:type="gramEnd"/>
+      <w:r>
+        <w:t xml:space="preserve"> web, y estoy orgulloso del resultado. Me ha servido para practicar mucho y para seguir aprendiendo, y me gustaría seguir mejorándolo más adelante</w:t>
+      </w:r>
+      <w:r>
+        <w:t xml:space="preserve"> ya que veo que </w:t>
+      </w:r>
+      <w:r>
         <w:lastRenderedPageBreak/>
-        <w:t xml:space="preserve">En resumen, creo que he hecho un buen trabajo para ser mi primer </w:t>
-      </w:r>
-      <w:proofErr w:type="gramStart"/>
-      <w:r>
-        <w:t>portfolio</w:t>
-      </w:r>
-      <w:proofErr w:type="gramEnd"/>
-      <w:r>
-        <w:t xml:space="preserve"> web, y estoy orgulloso del resultado. Me ha servido para practicar mucho y para seguir aprendiendo, y me gustaría seguir mejorándolo más adelante</w:t>
-      </w:r>
-      <w:r>
-        <w:t xml:space="preserve"> ya que veo que seguramente eh tardado mucho buscando cosas (imagino que será cuestión de practicar).</w:t>
+        <w:t>seguramente eh tardado mucho buscando cosas (imagino que será cuestión de practicar).</w:t>
       </w:r>
     </w:p>
     <w:p>
@@ -915,15 +977,6 @@
         </w:rPr>
         <w:t>Captura de pantalla</w:t>
       </w:r>
-    </w:p>
-    <w:p>
-      <w:pPr>
-        <w:jc w:val="both"/>
-        <w:rPr>
-          <w:b/>
-          <w:bCs/>
-        </w:rPr>
-      </w:pPr>
     </w:p>
     <w:p>
       <w:pPr>
@@ -940,7 +993,73 @@
           <w:noProof/>
         </w:rPr>
         <w:drawing>
-          <wp:inline distT="0" distB="0" distL="0" distR="0" wp14:anchorId="62623ADB" wp14:editId="3E617112">
+          <wp:inline distT="0" distB="0" distL="0" distR="0" wp14:anchorId="4CF3C3F3" wp14:editId="5F3C3EA2">
+            <wp:extent cx="5400040" cy="2807970"/>
+            <wp:effectExtent l="0" t="0" r="0" b="0"/>
+            <wp:docPr id="671596356" name="Imagen 1" descr="Interfaz de usuario gráfica, Texto, Aplicación, Correo electrónico&#10;&#10;El contenido generado por IA puede ser incorrecto."/>
+            <wp:cNvGraphicFramePr>
+              <a:graphicFrameLocks xmlns:a="http://schemas.openxmlformats.org/drawingml/2006/main" noChangeAspect="1"/>
+            </wp:cNvGraphicFramePr>
+            <a:graphic xmlns:a="http://schemas.openxmlformats.org/drawingml/2006/main">
+              <a:graphicData uri="http://schemas.openxmlformats.org/drawingml/2006/picture">
+                <pic:pic xmlns:pic="http://schemas.openxmlformats.org/drawingml/2006/picture">
+                  <pic:nvPicPr>
+                    <pic:cNvPr id="671596356" name="Imagen 1" descr="Interfaz de usuario gráfica, Texto, Aplicación, Correo electrónico&#10;&#10;El contenido generado por IA puede ser incorrecto."/>
+                    <pic:cNvPicPr/>
+                  </pic:nvPicPr>
+                  <pic:blipFill>
+                    <a:blip r:embed="rId13" cstate="print">
+                      <a:extLst>
+                        <a:ext uri="{28A0092B-C50C-407E-A947-70E740481C1C}">
+                          <a14:useLocalDpi xmlns:a14="http://schemas.microsoft.com/office/drawing/2010/main" val="0"/>
+                        </a:ext>
+                      </a:extLst>
+                    </a:blip>
+                    <a:stretch>
+                      <a:fillRect/>
+                    </a:stretch>
+                  </pic:blipFill>
+                  <pic:spPr>
+                    <a:xfrm>
+                      <a:off x="0" y="0"/>
+                      <a:ext cx="5400040" cy="2807970"/>
+                    </a:xfrm>
+                    <a:prstGeom prst="rect">
+                      <a:avLst/>
+                    </a:prstGeom>
+                  </pic:spPr>
+                </pic:pic>
+              </a:graphicData>
+            </a:graphic>
+          </wp:inline>
+        </w:drawing>
+      </w:r>
+    </w:p>
+    <w:p>
+      <w:pPr>
+        <w:jc w:val="both"/>
+        <w:rPr>
+          <w:b/>
+          <w:bCs/>
+        </w:rPr>
+      </w:pPr>
+    </w:p>
+    <w:p>
+      <w:pPr>
+        <w:jc w:val="both"/>
+        <w:rPr>
+          <w:b/>
+          <w:bCs/>
+        </w:rPr>
+      </w:pPr>
+      <w:r>
+        <w:rPr>
+          <w:b/>
+          <w:bCs/>
+          <w:noProof/>
+        </w:rPr>
+        <w:drawing>
+          <wp:inline distT="0" distB="0" distL="0" distR="0" wp14:anchorId="62623ADB" wp14:editId="2057B15F">
             <wp:extent cx="5400040" cy="1203960"/>
             <wp:effectExtent l="0" t="0" r="0" b="0"/>
             <wp:docPr id="1915109353" name="Imagen 1" descr="Interfaz de usuario gráfica, Texto, Aplicación&#10;&#10;El contenido generado por IA puede ser incorrecto."/>
@@ -955,7 +1074,7 @@
                     <pic:cNvPicPr/>
                   </pic:nvPicPr>
                   <pic:blipFill>
-                    <a:blip r:embed="rId13" cstate="print">
+                    <a:blip r:embed="rId14" cstate="print">
                       <a:extLst>
                         <a:ext uri="{28A0092B-C50C-407E-A947-70E740481C1C}">
                           <a14:useLocalDpi xmlns:a14="http://schemas.microsoft.com/office/drawing/2010/main" val="0"/>
@@ -988,7 +1107,7 @@
           <w:noProof/>
         </w:rPr>
         <w:drawing>
-          <wp:inline distT="0" distB="0" distL="0" distR="0" wp14:anchorId="734BE046" wp14:editId="138A5EBF">
+          <wp:inline distT="0" distB="0" distL="0" distR="0" wp14:anchorId="734BE046" wp14:editId="5DCD197D">
             <wp:extent cx="5400040" cy="2158365"/>
             <wp:effectExtent l="0" t="0" r="0" b="0"/>
             <wp:docPr id="91242255" name="Imagen 2" descr="Imagen que contiene Texto&#10;&#10;El contenido generado por IA puede ser incorrecto."/>
@@ -1003,7 +1122,7 @@
                     <pic:cNvPicPr/>
                   </pic:nvPicPr>
                   <pic:blipFill>
-                    <a:blip r:embed="rId14" cstate="print">
+                    <a:blip r:embed="rId15" cstate="print">
                       <a:extLst>
                         <a:ext uri="{28A0092B-C50C-407E-A947-70E740481C1C}">
                           <a14:useLocalDpi xmlns:a14="http://schemas.microsoft.com/office/drawing/2010/main" val="0"/>
@@ -1035,6 +1154,7 @@
           <w:bCs/>
           <w:noProof/>
         </w:rPr>
+        <w:lastRenderedPageBreak/>
         <w:drawing>
           <wp:inline distT="0" distB="0" distL="0" distR="0" wp14:anchorId="4D588705" wp14:editId="0FB450BF">
             <wp:extent cx="5400040" cy="2611755"/>
@@ -1051,7 +1171,7 @@
                     <pic:cNvPicPr/>
                   </pic:nvPicPr>
                   <pic:blipFill>
-                    <a:blip r:embed="rId15" cstate="print">
+                    <a:blip r:embed="rId16" cstate="print">
                       <a:extLst>
                         <a:ext uri="{28A0092B-C50C-407E-A947-70E740481C1C}">
                           <a14:useLocalDpi xmlns:a14="http://schemas.microsoft.com/office/drawing/2010/main" val="0"/>
@@ -1083,7 +1203,6 @@
           <w:bCs/>
           <w:noProof/>
         </w:rPr>
-        <w:lastRenderedPageBreak/>
         <w:drawing>
           <wp:inline distT="0" distB="0" distL="0" distR="0" wp14:anchorId="4489537F" wp14:editId="06CA087D">
             <wp:extent cx="5400040" cy="2834640"/>
@@ -1100,7 +1219,7 @@
                     <pic:cNvPicPr/>
                   </pic:nvPicPr>
                   <pic:blipFill>
-                    <a:blip r:embed="rId16" cstate="print">
+                    <a:blip r:embed="rId17" cstate="print">
                       <a:extLst>
                         <a:ext uri="{28A0092B-C50C-407E-A947-70E740481C1C}">
                           <a14:useLocalDpi xmlns:a14="http://schemas.microsoft.com/office/drawing/2010/main" val="0"/>
@@ -1132,6 +1251,7 @@
           <w:bCs/>
           <w:noProof/>
         </w:rPr>
+        <w:lastRenderedPageBreak/>
         <w:drawing>
           <wp:inline distT="0" distB="0" distL="0" distR="0" wp14:anchorId="652A27B4" wp14:editId="7D998D2E">
             <wp:extent cx="4214759" cy="5613400"/>
@@ -1148,7 +1268,7 @@
                     <pic:cNvPicPr/>
                   </pic:nvPicPr>
                   <pic:blipFill>
-                    <a:blip r:embed="rId17">
+                    <a:blip r:embed="rId18">
                       <a:extLst>
                         <a:ext uri="{28A0092B-C50C-407E-A947-70E740481C1C}">
                           <a14:useLocalDpi xmlns:a14="http://schemas.microsoft.com/office/drawing/2010/main" val="0"/>
@@ -1176,7 +1296,7 @@
       </w:r>
     </w:p>
     <w:sectPr>
-      <w:headerReference w:type="default" r:id="rId18"/>
+      <w:headerReference w:type="default" r:id="rId19"/>
       <w:pgSz w:w="11906" w:h="16838"/>
       <w:pgMar w:top="1417" w:right="1701" w:bottom="1417" w:left="1701" w:header="708" w:footer="708" w:gutter="0"/>
       <w:pgNumType w:start="1"/>
@@ -1399,8 +1519,123 @@
       </w:pPr>
     </w:lvl>
   </w:abstractNum>
+  <w:abstractNum w:abstractNumId="1" w15:restartNumberingAfterBreak="0">
+    <w:nsid w:val="733A4EC9"/>
+    <w:multiLevelType w:val="hybridMultilevel"/>
+    <w:tmpl w:val="C01ECEDC"/>
+    <w:lvl w:ilvl="0" w:tplc="C24C98F0">
+      <w:numFmt w:val="bullet"/>
+      <w:lvlText w:val="-"/>
+      <w:lvlJc w:val="left"/>
+      <w:pPr>
+        <w:ind w:left="720" w:hanging="360"/>
+      </w:pPr>
+      <w:rPr>
+        <w:rFonts w:ascii="Aptos" w:eastAsia="Aptos" w:hAnsi="Aptos" w:cs="Aptos" w:hint="default"/>
+      </w:rPr>
+    </w:lvl>
+    <w:lvl w:ilvl="1" w:tplc="0C0A0003" w:tentative="1">
+      <w:start w:val="1"/>
+      <w:numFmt w:val="bullet"/>
+      <w:lvlText w:val="o"/>
+      <w:lvlJc w:val="left"/>
+      <w:pPr>
+        <w:ind w:left="1440" w:hanging="360"/>
+      </w:pPr>
+      <w:rPr>
+        <w:rFonts w:ascii="Courier New" w:hAnsi="Courier New" w:cs="Courier New" w:hint="default"/>
+      </w:rPr>
+    </w:lvl>
+    <w:lvl w:ilvl="2" w:tplc="0C0A0005" w:tentative="1">
+      <w:start w:val="1"/>
+      <w:numFmt w:val="bullet"/>
+      <w:lvlText w:val=""/>
+      <w:lvlJc w:val="left"/>
+      <w:pPr>
+        <w:ind w:left="2160" w:hanging="360"/>
+      </w:pPr>
+      <w:rPr>
+        <w:rFonts w:ascii="Wingdings" w:hAnsi="Wingdings" w:hint="default"/>
+      </w:rPr>
+    </w:lvl>
+    <w:lvl w:ilvl="3" w:tplc="0C0A0001" w:tentative="1">
+      <w:start w:val="1"/>
+      <w:numFmt w:val="bullet"/>
+      <w:lvlText w:val=""/>
+      <w:lvlJc w:val="left"/>
+      <w:pPr>
+        <w:ind w:left="2880" w:hanging="360"/>
+      </w:pPr>
+      <w:rPr>
+        <w:rFonts w:ascii="Symbol" w:hAnsi="Symbol" w:hint="default"/>
+      </w:rPr>
+    </w:lvl>
+    <w:lvl w:ilvl="4" w:tplc="0C0A0003" w:tentative="1">
+      <w:start w:val="1"/>
+      <w:numFmt w:val="bullet"/>
+      <w:lvlText w:val="o"/>
+      <w:lvlJc w:val="left"/>
+      <w:pPr>
+        <w:ind w:left="3600" w:hanging="360"/>
+      </w:pPr>
+      <w:rPr>
+        <w:rFonts w:ascii="Courier New" w:hAnsi="Courier New" w:cs="Courier New" w:hint="default"/>
+      </w:rPr>
+    </w:lvl>
+    <w:lvl w:ilvl="5" w:tplc="0C0A0005" w:tentative="1">
+      <w:start w:val="1"/>
+      <w:numFmt w:val="bullet"/>
+      <w:lvlText w:val=""/>
+      <w:lvlJc w:val="left"/>
+      <w:pPr>
+        <w:ind w:left="4320" w:hanging="360"/>
+      </w:pPr>
+      <w:rPr>
+        <w:rFonts w:ascii="Wingdings" w:hAnsi="Wingdings" w:hint="default"/>
+      </w:rPr>
+    </w:lvl>
+    <w:lvl w:ilvl="6" w:tplc="0C0A0001" w:tentative="1">
+      <w:start w:val="1"/>
+      <w:numFmt w:val="bullet"/>
+      <w:lvlText w:val=""/>
+      <w:lvlJc w:val="left"/>
+      <w:pPr>
+        <w:ind w:left="5040" w:hanging="360"/>
+      </w:pPr>
+      <w:rPr>
+        <w:rFonts w:ascii="Symbol" w:hAnsi="Symbol" w:hint="default"/>
+      </w:rPr>
+    </w:lvl>
+    <w:lvl w:ilvl="7" w:tplc="0C0A0003" w:tentative="1">
+      <w:start w:val="1"/>
+      <w:numFmt w:val="bullet"/>
+      <w:lvlText w:val="o"/>
+      <w:lvlJc w:val="left"/>
+      <w:pPr>
+        <w:ind w:left="5760" w:hanging="360"/>
+      </w:pPr>
+      <w:rPr>
+        <w:rFonts w:ascii="Courier New" w:hAnsi="Courier New" w:cs="Courier New" w:hint="default"/>
+      </w:rPr>
+    </w:lvl>
+    <w:lvl w:ilvl="8" w:tplc="0C0A0005" w:tentative="1">
+      <w:start w:val="1"/>
+      <w:numFmt w:val="bullet"/>
+      <w:lvlText w:val=""/>
+      <w:lvlJc w:val="left"/>
+      <w:pPr>
+        <w:ind w:left="6480" w:hanging="360"/>
+      </w:pPr>
+      <w:rPr>
+        <w:rFonts w:ascii="Wingdings" w:hAnsi="Wingdings" w:hint="default"/>
+      </w:rPr>
+    </w:lvl>
+  </w:abstractNum>
   <w:num w:numId="1" w16cid:durableId="296568125">
     <w:abstractNumId w:val="0"/>
+  </w:num>
+  <w:num w:numId="2" w16cid:durableId="206140075">
+    <w:abstractNumId w:val="1"/>
   </w:num>
 </w:numbering>
 </file>
@@ -2006,6 +2241,7 @@
   <w:style w:type="character" w:default="1" w:styleId="Fuentedeprrafopredeter">
     <w:name w:val="Default Paragraph Font"/>
     <w:uiPriority w:val="1"/>
+    <w:semiHidden/>
     <w:unhideWhenUsed/>
   </w:style>
   <w:style w:type="table" w:default="1" w:styleId="Tablanormal">
@@ -2751,8 +2987,8 @@
 <file path=customXml/itemProps1.xml><?xml version="1.0" encoding="utf-8"?>
 <ds:datastoreItem xmlns:ds="http://schemas.openxmlformats.org/officeDocument/2006/customXml" ds:itemID="{11111111-1234-1234-1234-123412341234}">
   <ds:schemaRefs>
+    <ds:schemaRef ds:uri="http://customooxmlschemas.google.com/"/>
     <ds:schemaRef ds:uri="http://schemas.openxmlformats.org/officeDocument/2006/relationships"/>
-    <ds:schemaRef ds:uri="http://customooxmlschemas.google.com/"/>
   </ds:schemaRefs>
 </ds:datastoreItem>
 </file>
</xml_diff>